<commit_message>
Minor Edits to project_plan QA portion
Integrated Kira’s suggestions for the quality assurance and testing
plan.
</commit_message>
<xml_diff>
--- a/project_plan/project_plan.docx
+++ b/project_plan/project_plan.docx
@@ -1027,7 +1027,15 @@
         <w:t xml:space="preserve">Lead Architect – Joel Huddleston. </w:t>
       </w:r>
       <w:r>
-        <w:t>Responsible for the high level organization and interactions between modules in the product. Researches and recommends best practices and technologies.</w:t>
+        <w:t xml:space="preserve">Responsible for the </w:t>
+      </w:r>
+      <w:proofErr w:type="gramStart"/>
+      <w:r>
+        <w:t>high level</w:t>
+      </w:r>
+      <w:proofErr w:type="gramEnd"/>
+      <w:r>
+        <w:t xml:space="preserve"> organization and interactions between modules in the product. Researches and recommends best practices and technologies.</w:t>
       </w:r>
     </w:p>
     <w:p>
@@ -1484,7 +1492,15 @@
         </w:numPr>
       </w:pPr>
       <w:r>
-        <w:t>The project will establish a single language standard for all source modules. The vendor and exact version of this language will remain constant throughout the development life-cycle.</w:t>
+        <w:t xml:space="preserve">The project will establish a single language standard for all source modules. The vendor and exact version of this language will remain constant throughout the development </w:t>
+      </w:r>
+      <w:proofErr w:type="gramStart"/>
+      <w:r>
+        <w:t>life-cycle</w:t>
+      </w:r>
+      <w:proofErr w:type="gramEnd"/>
+      <w:r>
+        <w:t>.</w:t>
       </w:r>
     </w:p>
     <w:p>
@@ -1520,324 +1536,378 @@
         </w:numPr>
       </w:pPr>
       <w:r>
-        <w:t>Compiler Requirements</w:t>
-      </w:r>
-    </w:p>
-    <w:p>
-      <w:pPr>
-        <w:pStyle w:val="ListParagraph"/>
-        <w:numPr>
-          <w:ilvl w:val="3"/>
-          <w:numId w:val="2"/>
-        </w:numPr>
-      </w:pPr>
-      <w:r>
-        <w:t>All software modules must be submitted to a common repository to perform the integration testing function. Modules will consist of text source in the assigned language.</w:t>
-      </w:r>
-    </w:p>
-    <w:p>
-      <w:pPr>
-        <w:pStyle w:val="ListParagraph"/>
-        <w:numPr>
-          <w:ilvl w:val="2"/>
-          <w:numId w:val="2"/>
-        </w:numPr>
-      </w:pPr>
-      <w:r>
-        <w:t>Code Repository</w:t>
-      </w:r>
-    </w:p>
-    <w:p>
-      <w:pPr>
-        <w:pStyle w:val="ListParagraph"/>
-        <w:numPr>
-          <w:ilvl w:val="3"/>
-          <w:numId w:val="2"/>
-        </w:numPr>
-      </w:pPr>
-      <w:r>
-        <w:t>The team will use a single software repository for all source files included in project deliveries. All team members will have equal access to source files in order to facilitate the unit testing function.</w:t>
-      </w:r>
-    </w:p>
-    <w:p>
-      <w:pPr>
-        <w:pStyle w:val="ListParagraph"/>
-        <w:numPr>
-          <w:ilvl w:val="2"/>
-          <w:numId w:val="2"/>
-        </w:numPr>
-      </w:pPr>
-      <w:r>
-        <w:t>Build System</w:t>
-      </w:r>
-    </w:p>
-    <w:p>
-      <w:pPr>
-        <w:pStyle w:val="ListParagraph"/>
-        <w:numPr>
-          <w:ilvl w:val="3"/>
-          <w:numId w:val="2"/>
-        </w:numPr>
-      </w:pPr>
-      <w:r>
-        <w:t>A software build team will consist of 1 or 2 members. It will be the responsibility of the software build team to build all deliverable program modules in their final form. At every stage of the project, exactly one build server will be used. No software changes will be allowed on the build system in the development tool chain for the duration of the project.</w:t>
-      </w:r>
-    </w:p>
-    <w:p>
-      <w:pPr>
-        <w:pStyle w:val="ListParagraph"/>
-        <w:ind w:left="792"/>
-      </w:pPr>
-    </w:p>
-    <w:p>
-      <w:pPr>
-        <w:pStyle w:val="ListParagraph"/>
-        <w:numPr>
-          <w:ilvl w:val="1"/>
-          <w:numId w:val="2"/>
-        </w:numPr>
-        <w:rPr>
-          <w:b/>
-          <w:bCs/>
-        </w:rPr>
-      </w:pPr>
-      <w:r>
-        <w:rPr>
-          <w:b/>
-          <w:bCs/>
-        </w:rPr>
-        <w:t>Software Testing</w:t>
-      </w:r>
-    </w:p>
-    <w:p>
-      <w:pPr>
-        <w:pStyle w:val="ListParagraph"/>
-        <w:numPr>
-          <w:ilvl w:val="2"/>
-          <w:numId w:val="2"/>
-        </w:numPr>
-      </w:pPr>
-      <w:r>
-        <w:t>General.</w:t>
-      </w:r>
-    </w:p>
-    <w:p>
-      <w:pPr>
-        <w:pStyle w:val="ListParagraph"/>
-        <w:numPr>
-          <w:ilvl w:val="3"/>
-          <w:numId w:val="2"/>
-        </w:numPr>
-      </w:pPr>
-      <w:r>
-        <w:t>All software</w:t>
-      </w:r>
-      <w:r>
-        <w:t xml:space="preserve"> will be tested according to </w:t>
-      </w:r>
-      <w:r>
-        <w:t>criteria</w:t>
-      </w:r>
-      <w:r>
-        <w:t xml:space="preserve"> to be developed during design.</w:t>
-      </w:r>
-    </w:p>
-    <w:p>
-      <w:pPr>
-        <w:pStyle w:val="ListParagraph"/>
-        <w:numPr>
-          <w:ilvl w:val="2"/>
-          <w:numId w:val="2"/>
-        </w:numPr>
-      </w:pPr>
-      <w:r>
-        <w:t>Unit Tests</w:t>
-      </w:r>
-    </w:p>
-    <w:p>
-      <w:pPr>
-        <w:pStyle w:val="ListParagraph"/>
-        <w:numPr>
-          <w:ilvl w:val="3"/>
-          <w:numId w:val="2"/>
-        </w:numPr>
-      </w:pPr>
-      <w:r>
-        <w:lastRenderedPageBreak/>
-        <w:t>The purpose of unit testing is to verify that</w:t>
-      </w:r>
-      <w:r>
-        <w:t xml:space="preserve"> </w:t>
-      </w:r>
-      <w:r>
-        <w:t>each</w:t>
-      </w:r>
-      <w:r>
-        <w:t xml:space="preserve"> unit of a software </w:t>
-      </w:r>
-      <w:r>
-        <w:t>system</w:t>
-      </w:r>
-      <w:r>
-        <w:t xml:space="preserve"> performs as designed.</w:t>
-      </w:r>
-    </w:p>
-    <w:p>
-      <w:pPr>
-        <w:pStyle w:val="ListParagraph"/>
-        <w:numPr>
-          <w:ilvl w:val="3"/>
-          <w:numId w:val="2"/>
-        </w:numPr>
-      </w:pPr>
-      <w:r>
-        <w:t xml:space="preserve"> </w:t>
-      </w:r>
-      <w:r>
-        <w:t>Each code module will be tested against the requirements document before acceptance. Such tests may be performed outside of the build system.</w:t>
-      </w:r>
-    </w:p>
-    <w:p>
-      <w:pPr>
-        <w:pStyle w:val="ListParagraph"/>
-        <w:numPr>
-          <w:ilvl w:val="2"/>
-          <w:numId w:val="2"/>
-        </w:numPr>
-      </w:pPr>
-      <w:r>
-        <w:t>Integration Tests</w:t>
-      </w:r>
-    </w:p>
-    <w:p>
-      <w:pPr>
-        <w:pStyle w:val="ListParagraph"/>
-        <w:numPr>
-          <w:ilvl w:val="3"/>
-          <w:numId w:val="2"/>
-        </w:numPr>
-      </w:pPr>
-      <w:r>
-        <w:t>The purpose of this level of testing is to expose faults in the interaction between integrated units</w:t>
-      </w:r>
-      <w:r>
-        <w:t xml:space="preserve"> </w:t>
-      </w:r>
-      <w:r>
-        <w:t xml:space="preserve">(multiple modules) </w:t>
-      </w:r>
-      <w:r>
-        <w:t>within a system.</w:t>
-      </w:r>
-    </w:p>
-    <w:p>
-      <w:pPr>
-        <w:pStyle w:val="ListParagraph"/>
-        <w:numPr>
-          <w:ilvl w:val="3"/>
-          <w:numId w:val="2"/>
-        </w:numPr>
-      </w:pPr>
-      <w:r>
-        <w:t xml:space="preserve"> </w:t>
-      </w:r>
-      <w:r>
-        <w:t xml:space="preserve">All code must pass integration </w:t>
-      </w:r>
-      <w:r>
-        <w:t xml:space="preserve">test </w:t>
-      </w:r>
-      <w:r>
-        <w:t>acceptance after compilation by the build team using the official build system.</w:t>
-      </w:r>
-      <w:r>
-        <w:t xml:space="preserve"> </w:t>
-      </w:r>
-    </w:p>
-    <w:p>
-      <w:pPr>
-        <w:pStyle w:val="ListParagraph"/>
-        <w:numPr>
-          <w:ilvl w:val="2"/>
-          <w:numId w:val="2"/>
-        </w:numPr>
-      </w:pPr>
-      <w:r>
-        <w:t>System</w:t>
-      </w:r>
-      <w:r>
-        <w:t xml:space="preserve"> Tests</w:t>
-      </w:r>
-    </w:p>
-    <w:p>
-      <w:pPr>
-        <w:pStyle w:val="ListParagraph"/>
-        <w:numPr>
-          <w:ilvl w:val="3"/>
-          <w:numId w:val="2"/>
-        </w:numPr>
-      </w:pPr>
-      <w:r>
-        <w:t xml:space="preserve">The software system will be tested </w:t>
-      </w:r>
-      <w:r>
-        <w:t xml:space="preserve">“end-to-end” </w:t>
-      </w:r>
-      <w:r>
-        <w:t xml:space="preserve">at each build phase (skeletal, minimal, target) </w:t>
-      </w:r>
-      <w:r>
-        <w:t>to ensure compliance with specified functional and non-function requirements.</w:t>
-      </w:r>
-    </w:p>
-    <w:p>
-      <w:pPr>
-        <w:pStyle w:val="ListParagraph"/>
-        <w:numPr>
-          <w:ilvl w:val="2"/>
-          <w:numId w:val="2"/>
-        </w:numPr>
-      </w:pPr>
-      <w:r>
-        <w:t>Acceptance Tests</w:t>
-      </w:r>
-    </w:p>
-    <w:p>
-      <w:pPr>
-        <w:pStyle w:val="ListParagraph"/>
-        <w:numPr>
-          <w:ilvl w:val="3"/>
-          <w:numId w:val="2"/>
-        </w:numPr>
-      </w:pPr>
-      <w:r>
-        <w:t xml:space="preserve">The software product will be tested </w:t>
-      </w:r>
-      <w:r>
-        <w:t xml:space="preserve">by the grader </w:t>
-      </w:r>
-      <w:r>
-        <w:t xml:space="preserve">to ensure that the </w:t>
-      </w:r>
-      <w:r>
-        <w:t>product is an acceptable deliverable</w:t>
-      </w:r>
-      <w:r>
-        <w:t xml:space="preserve"> at the due dates of the particular phases.</w:t>
-      </w:r>
-    </w:p>
-    <w:p>
-      <w:pPr>
-        <w:pStyle w:val="ListParagraph"/>
-        <w:ind w:left="360"/>
-        <w:rPr>
-          <w:b/>
-          <w:bCs/>
-        </w:rPr>
+        <w:t>Operating System</w:t>
+      </w:r>
+    </w:p>
+    <w:p>
+      <w:pPr>
+        <w:pStyle w:val="ListParagraph"/>
+        <w:numPr>
+          <w:ilvl w:val="3"/>
+          <w:numId w:val="2"/>
+        </w:numPr>
       </w:pPr>
       <w:bookmarkStart w:id="0" w:name="_GoBack"/>
       <w:bookmarkEnd w:id="0"/>
-    </w:p>
+      <w:r>
+        <w:t>Individual software module contributors will be responsible for maintaining the latest version of their respective operating systems and the latest version of any related software as of September 2019. Any changes thereafter will be coordinated throughout the team and tracked via discussion board in Blackboard."</w:t>
+      </w:r>
+    </w:p>
+    <w:p>
+      <w:pPr>
+        <w:pStyle w:val="ListParagraph"/>
+        <w:numPr>
+          <w:ilvl w:val="2"/>
+          <w:numId w:val="2"/>
+        </w:numPr>
+      </w:pPr>
+      <w:r>
+        <w:t>Compiler Requirements</w:t>
+      </w:r>
+    </w:p>
+    <w:p>
+      <w:pPr>
+        <w:pStyle w:val="ListParagraph"/>
+        <w:numPr>
+          <w:ilvl w:val="3"/>
+          <w:numId w:val="2"/>
+        </w:numPr>
+      </w:pPr>
+      <w:r>
+        <w:t>All software modules must be submitted to a common repository to perform the integration testing function. Modules will consist of text source in the assigned language.</w:t>
+      </w:r>
+    </w:p>
+    <w:p>
+      <w:pPr>
+        <w:pStyle w:val="ListParagraph"/>
+        <w:numPr>
+          <w:ilvl w:val="2"/>
+          <w:numId w:val="2"/>
+        </w:numPr>
+      </w:pPr>
+      <w:r>
+        <w:t>Code Repository</w:t>
+      </w:r>
+    </w:p>
+    <w:p>
+      <w:pPr>
+        <w:pStyle w:val="ListParagraph"/>
+        <w:numPr>
+          <w:ilvl w:val="3"/>
+          <w:numId w:val="2"/>
+        </w:numPr>
+      </w:pPr>
+      <w:r>
+        <w:t>The team will use a single software repository for all source files included in project deliveries. All team members will have equal access to source files in order to facilitate the unit testing function.</w:t>
+      </w:r>
+    </w:p>
+    <w:p>
+      <w:pPr>
+        <w:pStyle w:val="ListParagraph"/>
+        <w:numPr>
+          <w:ilvl w:val="2"/>
+          <w:numId w:val="2"/>
+        </w:numPr>
+      </w:pPr>
+      <w:r>
+        <w:t>Build System</w:t>
+      </w:r>
+    </w:p>
+    <w:p>
+      <w:pPr>
+        <w:pStyle w:val="ListParagraph"/>
+        <w:numPr>
+          <w:ilvl w:val="3"/>
+          <w:numId w:val="2"/>
+        </w:numPr>
+      </w:pPr>
+      <w:r>
+        <w:t>A software build team will consist of 1 or 2 members. It will be the responsibility of the software build team to build all deliverable program modules in their final form. At every stage of the project, exactly one build server will be used. No software changes will be allowed on the build system in the development tool chain for the duration of the project.</w:t>
+      </w:r>
+    </w:p>
+    <w:p>
+      <w:pPr>
+        <w:pStyle w:val="ListParagraph"/>
+        <w:ind w:left="792"/>
+      </w:pPr>
+    </w:p>
+    <w:p>
+      <w:pPr>
+        <w:pStyle w:val="ListParagraph"/>
+        <w:numPr>
+          <w:ilvl w:val="1"/>
+          <w:numId w:val="2"/>
+        </w:numPr>
+        <w:rPr>
+          <w:b/>
+          <w:bCs/>
+        </w:rPr>
+      </w:pPr>
+      <w:r>
+        <w:rPr>
+          <w:b/>
+          <w:bCs/>
+        </w:rPr>
+        <w:t>Software Testing</w:t>
+      </w:r>
+    </w:p>
+    <w:p>
+      <w:pPr>
+        <w:pStyle w:val="ListParagraph"/>
+        <w:numPr>
+          <w:ilvl w:val="2"/>
+          <w:numId w:val="2"/>
+        </w:numPr>
+      </w:pPr>
+      <w:r>
+        <w:t>General.</w:t>
+      </w:r>
+    </w:p>
+    <w:p>
+      <w:pPr>
+        <w:pStyle w:val="ListParagraph"/>
+        <w:numPr>
+          <w:ilvl w:val="3"/>
+          <w:numId w:val="2"/>
+        </w:numPr>
+      </w:pPr>
+      <w:r>
+        <w:t>All software</w:t>
+      </w:r>
+      <w:r>
+        <w:t xml:space="preserve"> will be tested according to </w:t>
+      </w:r>
+      <w:r>
+        <w:t>criteria</w:t>
+      </w:r>
+      <w:r>
+        <w:t xml:space="preserve"> to be developed during design.</w:t>
+      </w:r>
+    </w:p>
+    <w:p>
+      <w:pPr>
+        <w:pStyle w:val="ListParagraph"/>
+        <w:numPr>
+          <w:ilvl w:val="2"/>
+          <w:numId w:val="2"/>
+        </w:numPr>
+      </w:pPr>
+      <w:r>
+        <w:t>Unit Tests</w:t>
+      </w:r>
+    </w:p>
+    <w:p>
+      <w:pPr>
+        <w:pStyle w:val="ListParagraph"/>
+        <w:numPr>
+          <w:ilvl w:val="3"/>
+          <w:numId w:val="2"/>
+        </w:numPr>
+      </w:pPr>
+      <w:r>
+        <w:t>The purpose of unit testing is to verify that</w:t>
+      </w:r>
+      <w:r>
+        <w:t xml:space="preserve"> </w:t>
+      </w:r>
+      <w:r>
+        <w:t>each</w:t>
+      </w:r>
+      <w:r>
+        <w:t xml:space="preserve"> unit of a software </w:t>
+      </w:r>
+      <w:r>
+        <w:t>system</w:t>
+      </w:r>
+      <w:r>
+        <w:t xml:space="preserve"> performs as designed.</w:t>
+      </w:r>
+    </w:p>
+    <w:p>
+      <w:pPr>
+        <w:pStyle w:val="ListParagraph"/>
+        <w:numPr>
+          <w:ilvl w:val="3"/>
+          <w:numId w:val="2"/>
+        </w:numPr>
+      </w:pPr>
+      <w:r>
+        <w:t xml:space="preserve"> </w:t>
+      </w:r>
+      <w:r>
+        <w:t>Each code module will be tested against the requirements document before acceptance. Such tests may be performed outside of the build system.</w:t>
+      </w:r>
+    </w:p>
+    <w:p>
+      <w:pPr>
+        <w:pStyle w:val="ListParagraph"/>
+        <w:numPr>
+          <w:ilvl w:val="2"/>
+          <w:numId w:val="2"/>
+        </w:numPr>
+      </w:pPr>
+      <w:r>
+        <w:t>Integration Tests</w:t>
+      </w:r>
+    </w:p>
+    <w:p>
+      <w:pPr>
+        <w:pStyle w:val="ListParagraph"/>
+        <w:numPr>
+          <w:ilvl w:val="3"/>
+          <w:numId w:val="2"/>
+        </w:numPr>
+      </w:pPr>
+      <w:r>
+        <w:t>The purpose of this level of testing is to expose faults in the interaction between integrated units</w:t>
+      </w:r>
+      <w:r>
+        <w:t xml:space="preserve"> </w:t>
+      </w:r>
+      <w:r>
+        <w:t xml:space="preserve">(multiple modules) </w:t>
+      </w:r>
+      <w:r>
+        <w:t>within a system.</w:t>
+      </w:r>
+    </w:p>
+    <w:p>
+      <w:pPr>
+        <w:pStyle w:val="ListParagraph"/>
+        <w:numPr>
+          <w:ilvl w:val="3"/>
+          <w:numId w:val="2"/>
+        </w:numPr>
+      </w:pPr>
+      <w:r>
+        <w:t xml:space="preserve"> </w:t>
+      </w:r>
+      <w:r>
+        <w:t xml:space="preserve">All code must pass integration </w:t>
+      </w:r>
+      <w:r>
+        <w:t xml:space="preserve">test </w:t>
+      </w:r>
+      <w:r>
+        <w:t>acceptance after compilation by the build team using the official build system.</w:t>
+      </w:r>
+      <w:r>
+        <w:t xml:space="preserve"> </w:t>
+      </w:r>
+    </w:p>
+    <w:p>
+      <w:pPr>
+        <w:pStyle w:val="ListParagraph"/>
+        <w:numPr>
+          <w:ilvl w:val="2"/>
+          <w:numId w:val="2"/>
+        </w:numPr>
+      </w:pPr>
+      <w:r>
+        <w:t>System</w:t>
+      </w:r>
+      <w:r>
+        <w:t xml:space="preserve"> Tests</w:t>
+      </w:r>
+    </w:p>
+    <w:p>
+      <w:pPr>
+        <w:pStyle w:val="ListParagraph"/>
+        <w:numPr>
+          <w:ilvl w:val="3"/>
+          <w:numId w:val="2"/>
+        </w:numPr>
+      </w:pPr>
+      <w:r>
+        <w:t xml:space="preserve">The software system will be tested </w:t>
+      </w:r>
+      <w:r>
+        <w:t xml:space="preserve">“end-to-end” </w:t>
+      </w:r>
+      <w:r>
+        <w:t xml:space="preserve">at each build phase (skeletal, minimal, target) </w:t>
+      </w:r>
+      <w:r>
+        <w:t>to ensure compliance with specified functional and non-function requirements.</w:t>
+      </w:r>
+    </w:p>
+    <w:p>
+      <w:pPr>
+        <w:pStyle w:val="ListParagraph"/>
+        <w:numPr>
+          <w:ilvl w:val="3"/>
+          <w:numId w:val="2"/>
+        </w:numPr>
+      </w:pPr>
+      <w:r>
+        <w:t>All code must pass system testing by the build team using the official build system.</w:t>
+      </w:r>
+    </w:p>
+    <w:p>
+      <w:pPr>
+        <w:pStyle w:val="ListParagraph"/>
+        <w:numPr>
+          <w:ilvl w:val="2"/>
+          <w:numId w:val="2"/>
+        </w:numPr>
+      </w:pPr>
+      <w:r>
+        <w:t>Acceptance Tests</w:t>
+      </w:r>
+    </w:p>
+    <w:p>
+      <w:pPr>
+        <w:pStyle w:val="ListParagraph"/>
+        <w:numPr>
+          <w:ilvl w:val="3"/>
+          <w:numId w:val="2"/>
+        </w:numPr>
+      </w:pPr>
+      <w:r>
+        <w:t xml:space="preserve">The software product will be tested </w:t>
+      </w:r>
+      <w:r>
+        <w:t xml:space="preserve">by the grader </w:t>
+      </w:r>
+      <w:r>
+        <w:t xml:space="preserve">to ensure that the </w:t>
+      </w:r>
+      <w:r>
+        <w:t>product is an acceptable deliverable</w:t>
+      </w:r>
+      <w:r>
+        <w:t xml:space="preserve"> at the due dates of the particular phases.</w:t>
+      </w:r>
+    </w:p>
+    <w:p>
+      <w:pPr>
+        <w:pStyle w:val="ListParagraph"/>
+        <w:numPr>
+          <w:ilvl w:val="2"/>
+          <w:numId w:val="2"/>
+        </w:numPr>
+      </w:pPr>
+      <w:r>
+        <w:t>Validation and Verification</w:t>
+      </w:r>
+    </w:p>
+    <w:p>
+      <w:pPr>
+        <w:pStyle w:val="ListParagraph"/>
+        <w:numPr>
+          <w:ilvl w:val="3"/>
+          <w:numId w:val="2"/>
+        </w:numPr>
+      </w:pPr>
+      <w:r>
+        <w:rPr>
+          <w:rFonts w:eastAsia="Times New Roman"/>
+          <w:color w:val="000000"/>
+        </w:rPr>
+        <w:t>Build team will maintain transparency and solicit timely feedback from all stakeholders internal and external.</w:t>
+      </w:r>
+    </w:p>
+    <w:p/>
     <w:p>
       <w:pPr>
         <w:pStyle w:val="ListParagraph"/>

</xml_diff>

<commit_message>
Added WBS to project_plan 2.2.1 and added new file work_breakdown_structure.pdf
</commit_message>
<xml_diff>
--- a/project_plan/project_plan.docx
+++ b/project_plan/project_plan.docx
@@ -410,12 +410,6 @@
     <w:p>
       <w:pPr>
         <w:pStyle w:val="ListParagraph"/>
-        <w:ind w:left="1224"/>
-      </w:pPr>
-    </w:p>
-    <w:p>
-      <w:pPr>
-        <w:pStyle w:val="ListParagraph"/>
         <w:numPr>
           <w:ilvl w:val="2"/>
           <w:numId w:val="2"/>
@@ -1115,6 +1109,8 @@
       <w:r>
         <w:t>Finalizes and proofs all documents submitted on behalf of the team. Ensures consistent formatting and flow of the document.</w:t>
       </w:r>
+      <w:bookmarkStart w:id="0" w:name="_GoBack"/>
+      <w:bookmarkEnd w:id="0"/>
     </w:p>
     <w:p>
       <w:pPr>
@@ -1140,6 +1136,31 @@
           <w:bCs/>
         </w:rPr>
         <w:t>Work Breakdown Structure</w:t>
+      </w:r>
+      <w:r>
+        <w:rPr>
+          <w:b/>
+          <w:bCs/>
+        </w:rPr>
+        <w:t xml:space="preserve"> </w:t>
+      </w:r>
+    </w:p>
+    <w:p>
+      <w:pPr>
+        <w:pStyle w:val="ListParagraph"/>
+        <w:numPr>
+          <w:ilvl w:val="2"/>
+          <w:numId w:val="2"/>
+        </w:numPr>
+        <w:rPr>
+          <w:bCs/>
+        </w:rPr>
+      </w:pPr>
+      <w:r>
+        <w:rPr>
+          <w:bCs/>
+        </w:rPr>
+        <w:t>See included document work_breakdown_structure.pdf</w:t>
       </w:r>
     </w:p>
     <w:p/>
@@ -1331,6 +1352,7 @@
         </w:numPr>
       </w:pPr>
       <w:r>
+        <w:lastRenderedPageBreak/>
         <w:t>Johns Hopkins Java coding style</w:t>
       </w:r>
     </w:p>
@@ -1492,15 +1514,7 @@
         </w:numPr>
       </w:pPr>
       <w:r>
-        <w:t xml:space="preserve">The project will establish a single language standard for all source modules. The vendor and exact version of this language will remain constant throughout the development </w:t>
-      </w:r>
-      <w:proofErr w:type="gramStart"/>
-      <w:r>
-        <w:t>life-cycle</w:t>
-      </w:r>
-      <w:proofErr w:type="gramEnd"/>
-      <w:r>
-        <w:t>.</w:t>
+        <w:t>The project will establish a single language standard for all source modules. The vendor and exact version of this language will remain constant throughout the development life-cycle.</w:t>
       </w:r>
     </w:p>
     <w:p>
@@ -1547,8 +1561,6 @@
           <w:numId w:val="2"/>
         </w:numPr>
       </w:pPr>
-      <w:bookmarkStart w:id="0" w:name="_GoBack"/>
-      <w:bookmarkEnd w:id="0"/>
       <w:r>
         <w:t>Individual software module contributors will be responsible for maintaining the latest version of their respective operating systems and the latest version of any related software as of September 2019. Any changes thereafter will be coordinated throughout the team and tracked via discussion board in Blackboard."</w:t>
       </w:r>
@@ -1622,7 +1634,11 @@
         </w:numPr>
       </w:pPr>
       <w:r>
-        <w:t>A software build team will consist of 1 or 2 members. It will be the responsibility of the software build team to build all deliverable program modules in their final form. At every stage of the project, exactly one build server will be used. No software changes will be allowed on the build system in the development tool chain for the duration of the project.</w:t>
+        <w:t xml:space="preserve">A software build team will consist of 1 or 2 members. It will be the responsibility of the software build team to build all deliverable program modules in their final form. At every stage of the project, exactly one build </w:t>
+      </w:r>
+      <w:r>
+        <w:lastRenderedPageBreak/>
+        <w:t>server will be used. No software changes will be allowed on the build system in the development tool chain for the duration of the project.</w:t>
       </w:r>
     </w:p>
     <w:p>
@@ -2524,7 +2540,7 @@
     </w:rPrDefault>
     <w:pPrDefault/>
   </w:docDefaults>
-  <w:latentStyles w:defLockedState="0" w:defUIPriority="99" w:defSemiHidden="0" w:defUnhideWhenUsed="0" w:defQFormat="0" w:count="377">
+  <w:latentStyles w:defLockedState="0" w:defUIPriority="99" w:defSemiHidden="0" w:defUnhideWhenUsed="0" w:defQFormat="0" w:count="375">
     <w:lsdException w:name="Normal" w:uiPriority="0" w:qFormat="1"/>
     <w:lsdException w:name="heading 1" w:uiPriority="9" w:qFormat="1"/>
     <w:lsdException w:name="heading 2" w:semiHidden="1" w:uiPriority="9" w:unhideWhenUsed="1" w:qFormat="1"/>
@@ -2900,8 +2916,6 @@
     <w:lsdException w:name="Smart Hyperlink" w:semiHidden="1" w:unhideWhenUsed="1"/>
     <w:lsdException w:name="Hashtag" w:semiHidden="1" w:unhideWhenUsed="1"/>
     <w:lsdException w:name="Unresolved Mention" w:semiHidden="1" w:unhideWhenUsed="1"/>
-    <w:lsdException w:name="Smart Link" w:semiHidden="1" w:unhideWhenUsed="1"/>
-    <w:lsdException w:name="Smart Link Error" w:semiHidden="1" w:unhideWhenUsed="1"/>
   </w:latentStyles>
   <w:style w:type="paragraph" w:default="1" w:styleId="Normal">
     <w:name w:val="Normal"/>
@@ -2910,6 +2924,7 @@
   <w:style w:type="character" w:default="1" w:styleId="DefaultParagraphFont">
     <w:name w:val="Default Paragraph Font"/>
     <w:uiPriority w:val="1"/>
+    <w:semiHidden/>
     <w:unhideWhenUsed/>
   </w:style>
   <w:style w:type="table" w:default="1" w:styleId="TableNormal">

</xml_diff>